<commit_message>
Revised Core Compentencies section
</commit_message>
<xml_diff>
--- a/Resume/Resume.docx
+++ b/Resume/Resume.docx
@@ -12,8 +12,6 @@
           <w:szCs w:val="40"/>
         </w:rPr>
       </w:pPr>
-      <w:bookmarkStart w:id="0" w:name="_GoBack"/>
-      <w:bookmarkEnd w:id="0"/>
       <w:r>
         <w:rPr>
           <w:rFonts w:ascii="Arial" w:hAnsi="Arial" w:cs="Arial"/>
@@ -596,7 +594,7 @@
           <w:rFonts w:ascii="Arial" w:eastAsiaTheme="majorEastAsia" w:hAnsi="Arial" w:cs="Arial"/>
           <w:lang w:eastAsia="ja-JP"/>
         </w:rPr>
-        <w:t>Agile Development Methodology</w:t>
+        <w:t>.Net Applications</w:t>
       </w:r>
     </w:p>
     <w:p>
@@ -616,7 +614,7 @@
           <w:rFonts w:ascii="Arial" w:eastAsiaTheme="majorEastAsia" w:hAnsi="Arial" w:cs="Arial"/>
           <w:lang w:eastAsia="ja-JP"/>
         </w:rPr>
-        <w:t>Business Analysis</w:t>
+        <w:t>Agile</w:t>
       </w:r>
     </w:p>
     <w:p>
@@ -636,7 +634,7 @@
           <w:rFonts w:ascii="Arial" w:eastAsiaTheme="majorEastAsia" w:hAnsi="Arial" w:cs="Arial"/>
           <w:lang w:eastAsia="ja-JP"/>
         </w:rPr>
-        <w:t>Configuration Management</w:t>
+        <w:t>Business Analysis</w:t>
       </w:r>
     </w:p>
     <w:p>
@@ -656,7 +654,7 @@
           <w:rFonts w:ascii="Arial" w:eastAsiaTheme="majorEastAsia" w:hAnsi="Arial" w:cs="Arial"/>
           <w:lang w:eastAsia="ja-JP"/>
         </w:rPr>
-        <w:t>Cross-functional Teams</w:t>
+        <w:t>Configuration Management</w:t>
       </w:r>
     </w:p>
     <w:p>
@@ -676,14 +674,7 @@
           <w:rFonts w:ascii="Arial" w:eastAsiaTheme="majorEastAsia" w:hAnsi="Arial" w:cs="Arial"/>
           <w:lang w:eastAsia="ja-JP"/>
         </w:rPr>
-        <w:t>DevOps</w:t>
-      </w:r>
-      <w:r>
-        <w:rPr>
-          <w:rFonts w:ascii="Arial" w:eastAsiaTheme="majorEastAsia" w:hAnsi="Arial" w:cs="Arial"/>
-          <w:lang w:eastAsia="ja-JP"/>
-        </w:rPr>
-        <w:t xml:space="preserve"> Tools</w:t>
+        <w:t>Cross-functional Teams</w:t>
       </w:r>
     </w:p>
     <w:p>
@@ -703,7 +694,7 @@
           <w:rFonts w:ascii="Arial" w:eastAsiaTheme="majorEastAsia" w:hAnsi="Arial" w:cs="Arial"/>
           <w:lang w:eastAsia="ja-JP"/>
         </w:rPr>
-        <w:t>Integration</w:t>
+        <w:t>DevOps Tools</w:t>
       </w:r>
     </w:p>
     <w:p>
@@ -723,7 +714,7 @@
           <w:rFonts w:ascii="Arial" w:eastAsiaTheme="majorEastAsia" w:hAnsi="Arial" w:cs="Arial"/>
           <w:lang w:eastAsia="ja-JP"/>
         </w:rPr>
-        <w:t>Microsoft Operating Systems</w:t>
+        <w:t>IIS</w:t>
       </w:r>
     </w:p>
     <w:p>
@@ -743,7 +734,7 @@
           <w:rFonts w:ascii="Arial" w:eastAsiaTheme="majorEastAsia" w:hAnsi="Arial" w:cs="Arial"/>
           <w:lang w:eastAsia="ja-JP"/>
         </w:rPr>
-        <w:t>PowerShell</w:t>
+        <w:t>Integration</w:t>
       </w:r>
     </w:p>
     <w:p>
@@ -763,7 +754,7 @@
           <w:rFonts w:ascii="Arial" w:eastAsiaTheme="majorEastAsia" w:hAnsi="Arial" w:cs="Arial"/>
           <w:lang w:eastAsia="ja-JP"/>
         </w:rPr>
-        <w:t>Process Improvement</w:t>
+        <w:t>Microsoft Operating Systems</w:t>
       </w:r>
     </w:p>
     <w:p>
@@ -783,7 +774,7 @@
           <w:rFonts w:ascii="Arial" w:eastAsiaTheme="majorEastAsia" w:hAnsi="Arial" w:cs="Arial"/>
           <w:lang w:eastAsia="ja-JP"/>
         </w:rPr>
-        <w:t>Quality Assurance</w:t>
+        <w:t>PowerShell</w:t>
       </w:r>
     </w:p>
     <w:p>
@@ -803,7 +794,7 @@
           <w:rFonts w:ascii="Arial" w:eastAsiaTheme="majorEastAsia" w:hAnsi="Arial" w:cs="Arial"/>
           <w:lang w:eastAsia="ja-JP"/>
         </w:rPr>
-        <w:t>Requirements Analysis</w:t>
+        <w:t>Process Improvement</w:t>
       </w:r>
     </w:p>
     <w:p>
@@ -823,7 +814,7 @@
           <w:rFonts w:ascii="Arial" w:eastAsiaTheme="majorEastAsia" w:hAnsi="Arial" w:cs="Arial"/>
           <w:lang w:eastAsia="ja-JP"/>
         </w:rPr>
-        <w:t>Scrum</w:t>
+        <w:t>Quality Assurance</w:t>
       </w:r>
     </w:p>
     <w:p>
@@ -843,7 +834,7 @@
           <w:rFonts w:ascii="Arial" w:eastAsiaTheme="majorEastAsia" w:hAnsi="Arial" w:cs="Arial"/>
           <w:lang w:eastAsia="ja-JP"/>
         </w:rPr>
-        <w:t>Software Builds</w:t>
+        <w:t>Requirements Analysis</w:t>
       </w:r>
     </w:p>
     <w:p>
@@ -863,7 +854,7 @@
           <w:rFonts w:ascii="Arial" w:eastAsiaTheme="majorEastAsia" w:hAnsi="Arial" w:cs="Arial"/>
           <w:lang w:eastAsia="ja-JP"/>
         </w:rPr>
-        <w:t>Software Development</w:t>
+        <w:t>Scrum</w:t>
       </w:r>
     </w:p>
     <w:p>
@@ -883,7 +874,7 @@
           <w:rFonts w:ascii="Arial" w:eastAsiaTheme="majorEastAsia" w:hAnsi="Arial" w:cs="Arial"/>
           <w:lang w:eastAsia="ja-JP"/>
         </w:rPr>
-        <w:t>Software Management</w:t>
+        <w:t>Software Build Management</w:t>
       </w:r>
     </w:p>
     <w:p>
@@ -903,7 +894,54 @@
           <w:rFonts w:ascii="Arial" w:eastAsiaTheme="majorEastAsia" w:hAnsi="Arial" w:cs="Arial"/>
           <w:lang w:eastAsia="ja-JP"/>
         </w:rPr>
-        <w:t>Software Project Management</w:t>
+        <w:t>Software Development</w:t>
+      </w:r>
+    </w:p>
+    <w:p>
+      <w:pPr>
+        <w:pStyle w:val="ListParagraph"/>
+        <w:numPr>
+          <w:ilvl w:val="0"/>
+          <w:numId w:val="28"/>
+        </w:numPr>
+        <w:rPr>
+          <w:rFonts w:ascii="Arial" w:eastAsiaTheme="majorEastAsia" w:hAnsi="Arial" w:cs="Arial"/>
+          <w:lang w:eastAsia="ja-JP"/>
+        </w:rPr>
+      </w:pPr>
+      <w:r>
+        <w:rPr>
+          <w:rFonts w:ascii="Arial" w:eastAsiaTheme="majorEastAsia" w:hAnsi="Arial" w:cs="Arial"/>
+          <w:lang w:eastAsia="ja-JP"/>
+        </w:rPr>
+        <w:t xml:space="preserve">Software </w:t>
+      </w:r>
+      <w:r>
+        <w:rPr>
+          <w:rFonts w:ascii="Arial" w:eastAsiaTheme="majorEastAsia" w:hAnsi="Arial" w:cs="Arial"/>
+          <w:lang w:eastAsia="ja-JP"/>
+        </w:rPr>
+        <w:t>Version Control</w:t>
+      </w:r>
+    </w:p>
+    <w:p>
+      <w:pPr>
+        <w:pStyle w:val="ListParagraph"/>
+        <w:numPr>
+          <w:ilvl w:val="0"/>
+          <w:numId w:val="28"/>
+        </w:numPr>
+        <w:rPr>
+          <w:rFonts w:ascii="Arial" w:eastAsiaTheme="majorEastAsia" w:hAnsi="Arial" w:cs="Arial"/>
+          <w:lang w:eastAsia="ja-JP"/>
+        </w:rPr>
+      </w:pPr>
+      <w:r>
+        <w:rPr>
+          <w:rFonts w:ascii="Arial" w:eastAsiaTheme="majorEastAsia" w:hAnsi="Arial" w:cs="Arial"/>
+          <w:lang w:eastAsia="ja-JP"/>
+        </w:rPr>
+        <w:t>SQL Server Administration</w:t>
       </w:r>
     </w:p>
     <w:p>
@@ -984,7 +1022,7 @@
           <w:ilvl w:val="0"/>
           <w:numId w:val="29"/>
         </w:numPr>
-        <w:spacing w:line="300" w:lineRule="auto"/>
+        <w:spacing w:line="240" w:lineRule="auto"/>
         <w:rPr>
           <w:rFonts w:ascii="Arial" w:hAnsi="Arial" w:cs="Arial"/>
         </w:rPr>
@@ -1003,7 +1041,7 @@
           <w:ilvl w:val="0"/>
           <w:numId w:val="29"/>
         </w:numPr>
-        <w:spacing w:line="300" w:lineRule="auto"/>
+        <w:spacing w:line="240" w:lineRule="auto"/>
         <w:rPr>
           <w:rFonts w:ascii="Arial" w:hAnsi="Arial" w:cs="Arial"/>
         </w:rPr>
@@ -1022,7 +1060,7 @@
           <w:ilvl w:val="0"/>
           <w:numId w:val="29"/>
         </w:numPr>
-        <w:spacing w:line="300" w:lineRule="auto"/>
+        <w:spacing w:line="240" w:lineRule="auto"/>
         <w:rPr>
           <w:rFonts w:ascii="Arial" w:hAnsi="Arial" w:cs="Arial"/>
         </w:rPr>
@@ -1041,7 +1079,7 @@
           <w:ilvl w:val="0"/>
           <w:numId w:val="29"/>
         </w:numPr>
-        <w:spacing w:line="300" w:lineRule="auto"/>
+        <w:spacing w:line="240" w:lineRule="auto"/>
         <w:rPr>
           <w:rFonts w:ascii="Arial" w:hAnsi="Arial" w:cs="Arial"/>
         </w:rPr>
@@ -1060,7 +1098,7 @@
           <w:ilvl w:val="0"/>
           <w:numId w:val="29"/>
         </w:numPr>
-        <w:spacing w:line="300" w:lineRule="auto"/>
+        <w:spacing w:line="240" w:lineRule="auto"/>
         <w:rPr>
           <w:rFonts w:ascii="Arial" w:hAnsi="Arial" w:cs="Arial"/>
         </w:rPr>
@@ -1079,16 +1117,30 @@
           <w:ilvl w:val="0"/>
           <w:numId w:val="29"/>
         </w:numPr>
-        <w:spacing w:line="300" w:lineRule="auto"/>
-        <w:rPr>
-          <w:rFonts w:ascii="Arial" w:hAnsi="Arial" w:cs="Arial"/>
-        </w:rPr>
-      </w:pPr>
-      <w:r>
-        <w:rPr>
-          <w:rFonts w:ascii="Arial" w:hAnsi="Arial" w:cs="Arial"/>
-        </w:rPr>
-        <w:t xml:space="preserve">Managed software builds for </w:t>
+        <w:spacing w:line="240" w:lineRule="auto"/>
+        <w:rPr>
+          <w:rFonts w:ascii="Arial" w:hAnsi="Arial" w:cs="Arial"/>
+        </w:rPr>
+      </w:pPr>
+      <w:r>
+        <w:rPr>
+          <w:rFonts w:ascii="Arial" w:hAnsi="Arial" w:cs="Arial"/>
+        </w:rPr>
+        <w:t xml:space="preserve">Managed software builds </w:t>
+      </w:r>
+      <w:r>
+        <w:rPr>
+          <w:rFonts w:ascii="Arial" w:hAnsi="Arial" w:cs="Arial"/>
+        </w:rPr>
+        <w:t xml:space="preserve">and deployments </w:t>
+      </w:r>
+      <w:bookmarkStart w:id="0" w:name="_GoBack"/>
+      <w:bookmarkEnd w:id="0"/>
+      <w:r>
+        <w:rPr>
+          <w:rFonts w:ascii="Arial" w:hAnsi="Arial" w:cs="Arial"/>
+        </w:rPr>
+        <w:t xml:space="preserve">for </w:t>
       </w:r>
       <w:r>
         <w:rPr>
@@ -2301,7 +2353,7 @@
         <v:path o:extrusionok="f" gradientshapeok="t" o:connecttype="rect"/>
         <o:lock v:ext="edit" aspectratio="t"/>
       </v:shapetype>
-      <v:shape id="_x0000_i1031" type="#_x0000_t75" style="width:12pt;height:12pt;visibility:visible;mso-wrap-style:square" o:bullet="t">
+      <v:shape id="_x0000_i1029" type="#_x0000_t75" style="width:12pt;height:12pt;visibility:visible;mso-wrap-style:square" o:bullet="t">
         <v:imagedata r:id="rId1" o:title=""/>
       </v:shape>
     </w:pict>
@@ -7609,7 +7661,7 @@
 </file>
 
 <file path=customXml/itemProps1.xml><?xml version="1.0" encoding="utf-8"?>
-<ds:datastoreItem xmlns:ds="http://schemas.openxmlformats.org/officeDocument/2006/customXml" ds:itemID="{902E6555-23E5-4301-8EF9-669580D2AF86}">
+<ds:datastoreItem xmlns:ds="http://schemas.openxmlformats.org/officeDocument/2006/customXml" ds:itemID="{FFD101D2-9947-4B94-9B99-63CF834F867C}">
   <ds:schemaRefs>
     <ds:schemaRef ds:uri="http://schemas.openxmlformats.org/officeDocument/2006/bibliography"/>
   </ds:schemaRefs>

</xml_diff>